<commit_message>
Update + start appendix
</commit_message>
<xml_diff>
--- a/Manuscript/Submissions/NEJM/Appendix B.docx
+++ b/Manuscript/Submissions/NEJM/Appendix B.docx
@@ -1,10 +1,10 @@
 
 <file path=word/document.xml><?xml version="1.0" encoding="utf-8"?>
-<w:document xmlns:wpc="http://schemas.microsoft.com/office/word/2010/wordprocessingCanvas" xmlns:mc="http://schemas.openxmlformats.org/markup-compatibility/2006" xmlns:o="urn:schemas-microsoft-com:office:office" xmlns:r="http://schemas.openxmlformats.org/officeDocument/2006/relationships" xmlns:m="http://schemas.openxmlformats.org/officeDocument/2006/math" xmlns:v="urn:schemas-microsoft-com:vml" xmlns:wp14="http://schemas.microsoft.com/office/word/2010/wordprocessingDrawing" xmlns:wp="http://schemas.openxmlformats.org/drawingml/2006/wordprocessingDrawing" xmlns:w10="urn:schemas-microsoft-com:office:word" xmlns:w="http://schemas.openxmlformats.org/wordprocessingml/2006/main" xmlns:w14="http://schemas.microsoft.com/office/word/2010/wordml" xmlns:w15="http://schemas.microsoft.com/office/word/2012/wordml" xmlns:wpg="http://schemas.microsoft.com/office/word/2010/wordprocessingGroup" xmlns:wpi="http://schemas.microsoft.com/office/word/2010/wordprocessingInk" xmlns:wne="http://schemas.microsoft.com/office/word/2006/wordml" xmlns:wps="http://schemas.microsoft.com/office/word/2010/wordprocessingShape" mc:Ignorable="w14 w15 wp14">
+<w:document xmlns:wpc="http://schemas.microsoft.com/office/word/2010/wordprocessingCanvas" xmlns:cx="http://schemas.microsoft.com/office/drawing/2014/chartex" xmlns:cx1="http://schemas.microsoft.com/office/drawing/2015/9/8/chartex" xmlns:cx2="http://schemas.microsoft.com/office/drawing/2015/10/21/chartex" xmlns:cx3="http://schemas.microsoft.com/office/drawing/2016/5/9/chartex" xmlns:cx4="http://schemas.microsoft.com/office/drawing/2016/5/10/chartex" xmlns:cx5="http://schemas.microsoft.com/office/drawing/2016/5/11/chartex" xmlns:cx6="http://schemas.microsoft.com/office/drawing/2016/5/12/chartex" xmlns:cx7="http://schemas.microsoft.com/office/drawing/2016/5/13/chartex" xmlns:cx8="http://schemas.microsoft.com/office/drawing/2016/5/14/chartex" xmlns:mc="http://schemas.openxmlformats.org/markup-compatibility/2006" xmlns:aink="http://schemas.microsoft.com/office/drawing/2016/ink" xmlns:am3d="http://schemas.microsoft.com/office/drawing/2017/model3d" xmlns:o="urn:schemas-microsoft-com:office:office" xmlns:r="http://schemas.openxmlformats.org/officeDocument/2006/relationships" xmlns:m="http://schemas.openxmlformats.org/officeDocument/2006/math" xmlns:v="urn:schemas-microsoft-com:vml" xmlns:wp14="http://schemas.microsoft.com/office/word/2010/wordprocessingDrawing" xmlns:wp="http://schemas.openxmlformats.org/drawingml/2006/wordprocessingDrawing" xmlns:w10="urn:schemas-microsoft-com:office:word" xmlns:w="http://schemas.openxmlformats.org/wordprocessingml/2006/main" xmlns:w14="http://schemas.microsoft.com/office/word/2010/wordml" xmlns:w15="http://schemas.microsoft.com/office/word/2012/wordml" xmlns:w16cid="http://schemas.microsoft.com/office/word/2016/wordml/cid" xmlns:w16se="http://schemas.microsoft.com/office/word/2015/wordml/symex" xmlns:wpg="http://schemas.microsoft.com/office/word/2010/wordprocessingGroup" xmlns:wpi="http://schemas.microsoft.com/office/word/2010/wordprocessingInk" xmlns:wne="http://schemas.microsoft.com/office/word/2006/wordml" xmlns:wps="http://schemas.microsoft.com/office/word/2010/wordprocessingShape" mc:Ignorable="w14 w15 w16se w16cid wp14">
   <w:body>
     <w:p>
       <w:pPr>
-        <w:pStyle w:val="Titel"/>
+        <w:pStyle w:val="Title"/>
         <w:jc w:val="left"/>
         <w:rPr>
           <w:rFonts w:eastAsia="Calibri"/>
@@ -25,7 +25,7 @@
     </w:p>
     <w:tbl>
       <w:tblPr>
-        <w:tblStyle w:val="Tabelraster"/>
+        <w:tblStyle w:val="TableGrid"/>
         <w:tblW w:w="0" w:type="auto"/>
         <w:tblBorders>
           <w:top w:val="none" w:sz="0" w:space="0" w:color="auto"/>
@@ -49,7 +49,7 @@
           </w:tcPr>
           <w:p>
             <w:pPr>
-              <w:pStyle w:val="Bijschrift"/>
+              <w:pStyle w:val="Caption"/>
               <w:keepNext/>
             </w:pPr>
             <w:r>
@@ -58,7 +58,7 @@
           </w:p>
           <w:p>
             <w:pPr>
-              <w:pStyle w:val="Bijschrift"/>
+              <w:pStyle w:val="Caption"/>
               <w:keepNext/>
             </w:pPr>
             <w:r>
@@ -116,7 +116,7 @@
           </w:tcPr>
           <w:p>
             <w:pPr>
-              <w:pStyle w:val="Bijschrift"/>
+              <w:pStyle w:val="Caption"/>
               <w:keepNext/>
             </w:pPr>
             <w:r>
@@ -177,7 +177,7 @@
           </w:tcPr>
           <w:p>
             <w:pPr>
-              <w:pStyle w:val="Bijschrift"/>
+              <w:pStyle w:val="Caption"/>
               <w:keepNext/>
             </w:pPr>
             <w:r>
@@ -243,17 +243,21 @@
     </w:tbl>
     <w:p>
       <w:pPr>
-        <w:pStyle w:val="Bijschrift"/>
+        <w:pStyle w:val="Caption"/>
         <w:keepNext/>
       </w:pPr>
     </w:p>
     <w:p>
       <w:pPr>
-        <w:pStyle w:val="Bijschrift"/>
+        <w:pStyle w:val="Caption"/>
         <w:keepNext/>
         <w:sectPr>
-          <w:headerReference w:type="default" r:id="rId11"/>
-          <w:footerReference w:type="default" r:id="rId12"/>
+          <w:headerReference w:type="even" r:id="rId11"/>
+          <w:headerReference w:type="default" r:id="rId12"/>
+          <w:footerReference w:type="even" r:id="rId13"/>
+          <w:footerReference w:type="default" r:id="rId14"/>
+          <w:headerReference w:type="first" r:id="rId15"/>
+          <w:footerReference w:type="first" r:id="rId16"/>
           <w:type w:val="continuous"/>
           <w:pgSz w:w="15840" w:h="12240" w:orient="landscape"/>
           <w:pgMar w:top="1418" w:right="1418" w:bottom="1418" w:left="1418" w:header="720" w:footer="720" w:gutter="0"/>
@@ -262,12 +266,7 @@
         </w:sectPr>
       </w:pPr>
       <w:r>
-        <w:t xml:space="preserve">Figure 1, slopes of the individual evaluated procedures. The three panels show three different type of descends in QALYs due to delay: panel A shows procedures that have a linear slope; panel </w:t>
-      </w:r>
-      <w:bookmarkStart w:id="0" w:name="_GoBack"/>
-      <w:bookmarkEnd w:id="0"/>
-      <w:r>
-        <w:t>B shows the diseases that have a slope that steepens (more negative) over time; panel C shows procedures that have a slope that flattens (less negative) over time.</w:t>
+        <w:t>Figure 1, slopes of the individual evaluated procedures. The three panels show three different type of descends in QALYs due to delay: panel A shows procedures that have a linear slope; panel B shows the diseases that have a slope that steepens (more negative) over time; panel C shows procedures that have a slope that flattens (less negative) over time.</w:t>
       </w:r>
       <w:r>
         <w:t xml:space="preserve"> x-axis: the time of del</w:t>
@@ -305,13 +304,13 @@
     </w:p>
     <w:p>
       <w:pPr>
-        <w:pStyle w:val="Bijschrift"/>
+        <w:pStyle w:val="Caption"/>
         <w:keepNext/>
       </w:pPr>
     </w:p>
     <w:p>
       <w:pPr>
-        <w:pStyle w:val="Bijschrift"/>
+        <w:pStyle w:val="Caption"/>
         <w:keepNext/>
       </w:pPr>
       <w:r>
@@ -13715,20 +13714,8 @@
                 <w:szCs w:val="22"/>
                 <w:lang w:val="en-GB" w:eastAsia="en-GB"/>
               </w:rPr>
-              <w:t xml:space="preserve">COPD, </w:t>
-            </w:r>
-            <w:proofErr w:type="spellStart"/>
-            <w:r>
-              <w:rPr>
-                <w:rFonts w:ascii="Calibri" w:eastAsia="Times New Roman" w:hAnsi="Calibri" w:cs="Calibri"/>
-                <w:color w:val="000000"/>
-                <w:sz w:val="22"/>
-                <w:szCs w:val="22"/>
-                <w:lang w:val="en-GB" w:eastAsia="en-GB"/>
-              </w:rPr>
-              <w:t>bullectomy</w:t>
-            </w:r>
-            <w:proofErr w:type="spellEnd"/>
+              <w:t>COPD, bullectomy</w:t>
+            </w:r>
           </w:p>
         </w:tc>
         <w:tc>
@@ -14057,27 +14044,15 @@
                 <w:lang w:val="en-GB" w:eastAsia="en-GB"/>
               </w:rPr>
             </w:pPr>
-            <w:proofErr w:type="spellStart"/>
-            <w:r>
-              <w:rPr>
-                <w:rFonts w:ascii="Calibri" w:eastAsia="Times New Roman" w:hAnsi="Calibri" w:cs="Calibri"/>
-                <w:color w:val="000000"/>
-                <w:sz w:val="22"/>
-                <w:szCs w:val="22"/>
-                <w:lang w:val="en-GB" w:eastAsia="en-GB"/>
-              </w:rPr>
-              <w:t>Pleurodesis</w:t>
-            </w:r>
-            <w:proofErr w:type="spellEnd"/>
-            <w:r>
-              <w:rPr>
-                <w:rFonts w:ascii="Calibri" w:eastAsia="Times New Roman" w:hAnsi="Calibri" w:cs="Calibri"/>
-                <w:color w:val="000000"/>
-                <w:sz w:val="22"/>
-                <w:szCs w:val="22"/>
-                <w:lang w:val="en-GB" w:eastAsia="en-GB"/>
-              </w:rPr>
-              <w:t xml:space="preserve"> for pneumothorax</w:t>
+            <w:r>
+              <w:rPr>
+                <w:rFonts w:ascii="Calibri" w:eastAsia="Times New Roman" w:hAnsi="Calibri" w:cs="Calibri"/>
+                <w:color w:val="000000"/>
+                <w:sz w:val="22"/>
+                <w:szCs w:val="22"/>
+                <w:lang w:val="en-GB" w:eastAsia="en-GB"/>
+              </w:rPr>
+              <w:t>Pleurodesis for pneumothorax</w:t>
             </w:r>
           </w:p>
         </w:tc>
@@ -15396,13 +15371,13 @@
     </w:tbl>
     <w:p>
       <w:pPr>
-        <w:pStyle w:val="Bijschrift"/>
+        <w:pStyle w:val="Caption"/>
         <w:keepNext/>
       </w:pPr>
     </w:p>
     <w:p>
       <w:pPr>
-        <w:pStyle w:val="Bijschrift"/>
+        <w:pStyle w:val="Caption"/>
         <w:keepNext/>
       </w:pPr>
       <w:r>
@@ -17579,6 +17554,7 @@
                 <w:sz w:val="22"/>
                 <w:szCs w:val="22"/>
               </w:rPr>
+              <w:lastRenderedPageBreak/>
               <w:t>ASD, repair</w:t>
             </w:r>
           </w:p>
@@ -17714,7 +17690,6 @@
                 <w:sz w:val="22"/>
                 <w:szCs w:val="22"/>
               </w:rPr>
-              <w:lastRenderedPageBreak/>
               <w:t>Penis ca., resection</w:t>
             </w:r>
           </w:p>
@@ -20049,19 +20024,8 @@
                 <w:sz w:val="22"/>
                 <w:szCs w:val="22"/>
               </w:rPr>
-              <w:t xml:space="preserve">COPD, </w:t>
-            </w:r>
-            <w:proofErr w:type="spellStart"/>
-            <w:r>
-              <w:rPr>
-                <w:rFonts w:ascii="Calibri" w:hAnsi="Calibri" w:cs="Calibri"/>
-                <w:color w:val="000000"/>
-                <w:sz w:val="22"/>
-                <w:szCs w:val="22"/>
-              </w:rPr>
-              <w:t>bullectomy</w:t>
-            </w:r>
-            <w:proofErr w:type="spellEnd"/>
+              <w:t>COPD, bullectomy</w:t>
+            </w:r>
           </w:p>
         </w:tc>
         <w:tc>
@@ -20183,7 +20147,6 @@
             <w:vAlign w:val="bottom"/>
           </w:tcPr>
           <w:p>
-            <w:proofErr w:type="spellStart"/>
             <w:r>
               <w:rPr>
                 <w:rFonts w:ascii="Calibri" w:hAnsi="Calibri" w:cs="Calibri"/>
@@ -20191,17 +20154,8 @@
                 <w:sz w:val="22"/>
                 <w:szCs w:val="22"/>
               </w:rPr>
-              <w:t>Pleurodesis</w:t>
-            </w:r>
-            <w:proofErr w:type="spellEnd"/>
-            <w:r>
-              <w:rPr>
-                <w:rFonts w:ascii="Calibri" w:hAnsi="Calibri" w:cs="Calibri"/>
-                <w:color w:val="000000"/>
-                <w:sz w:val="22"/>
-                <w:szCs w:val="22"/>
-              </w:rPr>
-              <w:t xml:space="preserve"> for pneumothorax</w:t>
+              <w:lastRenderedPageBreak/>
+              <w:t>Pleurodesis for pneumothorax</w:t>
             </w:r>
           </w:p>
         </w:tc>
@@ -20331,7 +20285,6 @@
                 <w:sz w:val="22"/>
                 <w:szCs w:val="22"/>
               </w:rPr>
-              <w:lastRenderedPageBreak/>
               <w:t>Mild salivary gland ca., resection</w:t>
             </w:r>
           </w:p>
@@ -20570,7 +20523,7 @@
     </w:tbl>
     <w:p>
       <w:pPr>
-        <w:pStyle w:val="Plattetekst"/>
+        <w:pStyle w:val="BodyText"/>
       </w:pPr>
       <w:r>
         <w:rPr>
@@ -20620,43 +20573,7 @@
           <w:i/>
           <w:iCs/>
         </w:rPr>
-        <w:t xml:space="preserve"> intraperitoneal chemotherapy; HCC: hepatocellular carcinoma; NSCLC: non-small cell lung carcinoma; PAD: peripheral arterial disease; PCI: percutaneous coronary intervention; UUT: upper urinary track; VATS: video assisted </w:t>
-      </w:r>
-      <w:proofErr w:type="spellStart"/>
-      <w:r>
-        <w:rPr>
-          <w:rFonts w:ascii="Calibri" w:hAnsi="Calibri" w:cs="Calibri"/>
-          <w:i/>
-          <w:iCs/>
-        </w:rPr>
-        <w:t>thoracoscopic</w:t>
-      </w:r>
-      <w:proofErr w:type="spellEnd"/>
-      <w:r>
-        <w:rPr>
-          <w:rFonts w:ascii="Calibri" w:hAnsi="Calibri" w:cs="Calibri"/>
-          <w:i/>
-          <w:iCs/>
-        </w:rPr>
-        <w:t xml:space="preserve"> surgery; COPD: chronic obstructive pulmonary disease; PAD: peripheral arterial disease (F: Fontaine classification); AV: aortic valve; AVR: aortic valve replacement; MVR: mitral valve replacement; TAVI: </w:t>
-      </w:r>
-      <w:proofErr w:type="spellStart"/>
-      <w:r>
-        <w:rPr>
-          <w:rFonts w:ascii="Calibri" w:hAnsi="Calibri" w:cs="Calibri"/>
-          <w:i/>
-          <w:iCs/>
-        </w:rPr>
-        <w:t>transaortic</w:t>
-      </w:r>
-      <w:proofErr w:type="spellEnd"/>
-      <w:r>
-        <w:rPr>
-          <w:rFonts w:ascii="Calibri" w:hAnsi="Calibri" w:cs="Calibri"/>
-          <w:i/>
-          <w:iCs/>
-        </w:rPr>
-        <w:t xml:space="preserve"> valve implantation.</w:t>
+        <w:t xml:space="preserve"> intraperitoneal chemotherapy; HCC: hepatocellular carcinoma; NSCLC: non-small cell lung carcinoma; PAD: peripheral arterial disease; PCI: percutaneous coronary intervention; UUT: upper urinary track; VATS: video assisted thoracoscopic surgery; COPD: chronic obstructive pulmonary disease; PAD: peripheral arterial disease (F: Fontaine classification); AV: aortic valve; AVR: aortic valve replacement; MVR: mitral valve replacement; TAVI: transaortic valve implantation.</w:t>
       </w:r>
     </w:p>
     <w:p>
@@ -20674,7 +20591,7 @@
     </w:p>
     <w:p>
       <w:pPr>
-        <w:pStyle w:val="Plattetekst"/>
+        <w:pStyle w:val="BodyText"/>
         <w:rPr>
           <w:i/>
         </w:rPr>
@@ -20969,23 +20886,7 @@
                 <w:rFonts w:ascii="Times New Roman" w:eastAsia="Times New Roman" w:hAnsi="Times New Roman" w:cs="Times New Roman"/>
                 <w:lang w:eastAsia="en-GB"/>
               </w:rPr>
-              <w:t xml:space="preserve">COPD, </w:t>
-            </w:r>
-            <w:proofErr w:type="spellStart"/>
-            <w:r>
-              <w:rPr>
-                <w:rFonts w:ascii="Times New Roman" w:eastAsia="Times New Roman" w:hAnsi="Times New Roman" w:cs="Times New Roman"/>
-                <w:lang w:eastAsia="en-GB"/>
-              </w:rPr>
-              <w:t>bullectomy</w:t>
-            </w:r>
-            <w:proofErr w:type="spellEnd"/>
-            <w:r>
-              <w:rPr>
-                <w:rFonts w:ascii="Times New Roman" w:eastAsia="Times New Roman" w:hAnsi="Times New Roman" w:cs="Times New Roman"/>
-                <w:lang w:eastAsia="en-GB"/>
-              </w:rPr>
-              <w:t xml:space="preserve"> - </w:t>
+              <w:t xml:space="preserve">COPD, bullectomy - </w:t>
             </w:r>
             <w:proofErr w:type="spellStart"/>
             <w:r>
@@ -21673,7 +21574,7 @@
     </w:tbl>
     <w:p>
       <w:pPr>
-        <w:pStyle w:val="Plattetekst"/>
+        <w:pStyle w:val="BodyText"/>
         <w:keepNext/>
       </w:pPr>
       <w:r>
@@ -21697,7 +21598,7 @@
                     <pic:cNvPicPr/>
                   </pic:nvPicPr>
                   <pic:blipFill>
-                    <a:blip r:embed="rId13" cstate="print">
+                    <a:blip r:embed="rId17" cstate="print">
                       <a:extLst>
                         <a:ext uri="{28A0092B-C50C-407E-A947-70E740481C1C}">
                           <a14:useLocalDpi xmlns:a14="http://schemas.microsoft.com/office/drawing/2010/main" val="0"/>
@@ -21726,7 +21627,7 @@
     </w:p>
     <w:p>
       <w:pPr>
-        <w:pStyle w:val="Bijschrift"/>
+        <w:pStyle w:val="Caption"/>
       </w:pPr>
       <w:r>
         <w:t xml:space="preserve">Figure </w:t>
@@ -21782,7 +21683,7 @@
 </file>
 
 <file path=word/endnotes.xml><?xml version="1.0" encoding="utf-8"?>
-<w:endnotes xmlns:wpc="http://schemas.microsoft.com/office/word/2010/wordprocessingCanvas" xmlns:mc="http://schemas.openxmlformats.org/markup-compatibility/2006" xmlns:o="urn:schemas-microsoft-com:office:office" xmlns:r="http://schemas.openxmlformats.org/officeDocument/2006/relationships" xmlns:m="http://schemas.openxmlformats.org/officeDocument/2006/math" xmlns:v="urn:schemas-microsoft-com:vml" xmlns:wp14="http://schemas.microsoft.com/office/word/2010/wordprocessingDrawing" xmlns:wp="http://schemas.openxmlformats.org/drawingml/2006/wordprocessingDrawing" xmlns:w10="urn:schemas-microsoft-com:office:word" xmlns:w="http://schemas.openxmlformats.org/wordprocessingml/2006/main" xmlns:w14="http://schemas.microsoft.com/office/word/2010/wordml" xmlns:w15="http://schemas.microsoft.com/office/word/2012/wordml" xmlns:wpg="http://schemas.microsoft.com/office/word/2010/wordprocessingGroup" xmlns:wpi="http://schemas.microsoft.com/office/word/2010/wordprocessingInk" xmlns:wne="http://schemas.microsoft.com/office/word/2006/wordml" xmlns:wps="http://schemas.microsoft.com/office/word/2010/wordprocessingShape" mc:Ignorable="w14 w15 wp14">
+<w:endnotes xmlns:wpc="http://schemas.microsoft.com/office/word/2010/wordprocessingCanvas" xmlns:cx="http://schemas.microsoft.com/office/drawing/2014/chartex" xmlns:cx1="http://schemas.microsoft.com/office/drawing/2015/9/8/chartex" xmlns:cx2="http://schemas.microsoft.com/office/drawing/2015/10/21/chartex" xmlns:cx3="http://schemas.microsoft.com/office/drawing/2016/5/9/chartex" xmlns:cx4="http://schemas.microsoft.com/office/drawing/2016/5/10/chartex" xmlns:cx5="http://schemas.microsoft.com/office/drawing/2016/5/11/chartex" xmlns:cx6="http://schemas.microsoft.com/office/drawing/2016/5/12/chartex" xmlns:cx7="http://schemas.microsoft.com/office/drawing/2016/5/13/chartex" xmlns:cx8="http://schemas.microsoft.com/office/drawing/2016/5/14/chartex" xmlns:mc="http://schemas.openxmlformats.org/markup-compatibility/2006" xmlns:aink="http://schemas.microsoft.com/office/drawing/2016/ink" xmlns:am3d="http://schemas.microsoft.com/office/drawing/2017/model3d" xmlns:o="urn:schemas-microsoft-com:office:office" xmlns:r="http://schemas.openxmlformats.org/officeDocument/2006/relationships" xmlns:m="http://schemas.openxmlformats.org/officeDocument/2006/math" xmlns:v="urn:schemas-microsoft-com:vml" xmlns:wp14="http://schemas.microsoft.com/office/word/2010/wordprocessingDrawing" xmlns:wp="http://schemas.openxmlformats.org/drawingml/2006/wordprocessingDrawing" xmlns:w10="urn:schemas-microsoft-com:office:word" xmlns:w="http://schemas.openxmlformats.org/wordprocessingml/2006/main" xmlns:w14="http://schemas.microsoft.com/office/word/2010/wordml" xmlns:w15="http://schemas.microsoft.com/office/word/2012/wordml" xmlns:w16cid="http://schemas.microsoft.com/office/word/2016/wordml/cid" xmlns:w16se="http://schemas.microsoft.com/office/word/2015/wordml/symex" xmlns:wpg="http://schemas.microsoft.com/office/word/2010/wordprocessingGroup" xmlns:wpi="http://schemas.microsoft.com/office/word/2010/wordprocessingInk" xmlns:wne="http://schemas.microsoft.com/office/word/2006/wordml" xmlns:wps="http://schemas.microsoft.com/office/word/2010/wordprocessingShape" mc:Ignorable="w14 w15 w16se w16cid wp14">
   <w:endnote w:type="separator" w:id="-1">
     <w:p>
       <w:pPr>
@@ -21807,7 +21708,17 @@
 </file>
 
 <file path=word/footer1.xml><?xml version="1.0" encoding="utf-8"?>
-<w:ftr xmlns:wpc="http://schemas.microsoft.com/office/word/2010/wordprocessingCanvas" xmlns:mc="http://schemas.openxmlformats.org/markup-compatibility/2006" xmlns:o="urn:schemas-microsoft-com:office:office" xmlns:r="http://schemas.openxmlformats.org/officeDocument/2006/relationships" xmlns:m="http://schemas.openxmlformats.org/officeDocument/2006/math" xmlns:v="urn:schemas-microsoft-com:vml" xmlns:wp14="http://schemas.microsoft.com/office/word/2010/wordprocessingDrawing" xmlns:wp="http://schemas.openxmlformats.org/drawingml/2006/wordprocessingDrawing" xmlns:w10="urn:schemas-microsoft-com:office:word" xmlns:w="http://schemas.openxmlformats.org/wordprocessingml/2006/main" xmlns:w14="http://schemas.microsoft.com/office/word/2010/wordml" xmlns:w15="http://schemas.microsoft.com/office/word/2012/wordml" xmlns:wpg="http://schemas.microsoft.com/office/word/2010/wordprocessingGroup" xmlns:wpi="http://schemas.microsoft.com/office/word/2010/wordprocessingInk" xmlns:wne="http://schemas.microsoft.com/office/word/2006/wordml" xmlns:wps="http://schemas.microsoft.com/office/word/2010/wordprocessingShape" mc:Ignorable="w14 w15 wp14">
+<w:ftr xmlns:wpc="http://schemas.microsoft.com/office/word/2010/wordprocessingCanvas" xmlns:cx="http://schemas.microsoft.com/office/drawing/2014/chartex" xmlns:cx1="http://schemas.microsoft.com/office/drawing/2015/9/8/chartex" xmlns:cx2="http://schemas.microsoft.com/office/drawing/2015/10/21/chartex" xmlns:cx3="http://schemas.microsoft.com/office/drawing/2016/5/9/chartex" xmlns:cx4="http://schemas.microsoft.com/office/drawing/2016/5/10/chartex" xmlns:cx5="http://schemas.microsoft.com/office/drawing/2016/5/11/chartex" xmlns:cx6="http://schemas.microsoft.com/office/drawing/2016/5/12/chartex" xmlns:cx7="http://schemas.microsoft.com/office/drawing/2016/5/13/chartex" xmlns:cx8="http://schemas.microsoft.com/office/drawing/2016/5/14/chartex" xmlns:mc="http://schemas.openxmlformats.org/markup-compatibility/2006" xmlns:aink="http://schemas.microsoft.com/office/drawing/2016/ink" xmlns:am3d="http://schemas.microsoft.com/office/drawing/2017/model3d" xmlns:o="urn:schemas-microsoft-com:office:office" xmlns:r="http://schemas.openxmlformats.org/officeDocument/2006/relationships" xmlns:m="http://schemas.openxmlformats.org/officeDocument/2006/math" xmlns:v="urn:schemas-microsoft-com:vml" xmlns:wp14="http://schemas.microsoft.com/office/word/2010/wordprocessingDrawing" xmlns:wp="http://schemas.openxmlformats.org/drawingml/2006/wordprocessingDrawing" xmlns:w10="urn:schemas-microsoft-com:office:word" xmlns:w="http://schemas.openxmlformats.org/wordprocessingml/2006/main" xmlns:w14="http://schemas.microsoft.com/office/word/2010/wordml" xmlns:w15="http://schemas.microsoft.com/office/word/2012/wordml" xmlns:w16cid="http://schemas.microsoft.com/office/word/2016/wordml/cid" xmlns:w16se="http://schemas.microsoft.com/office/word/2015/wordml/symex" xmlns:wpg="http://schemas.microsoft.com/office/word/2010/wordprocessingGroup" xmlns:wpi="http://schemas.microsoft.com/office/word/2010/wordprocessingInk" xmlns:wne="http://schemas.microsoft.com/office/word/2006/wordml" xmlns:wps="http://schemas.microsoft.com/office/word/2010/wordprocessingShape" mc:Ignorable="w14 w15 w16se w16cid wp14">
+  <w:p>
+    <w:pPr>
+      <w:pStyle w:val="Footer"/>
+    </w:pPr>
+  </w:p>
+</w:ftr>
+</file>
+
+<file path=word/footer2.xml><?xml version="1.0" encoding="utf-8"?>
+<w:ftr xmlns:wpc="http://schemas.microsoft.com/office/word/2010/wordprocessingCanvas" xmlns:cx="http://schemas.microsoft.com/office/drawing/2014/chartex" xmlns:cx1="http://schemas.microsoft.com/office/drawing/2015/9/8/chartex" xmlns:cx2="http://schemas.microsoft.com/office/drawing/2015/10/21/chartex" xmlns:cx3="http://schemas.microsoft.com/office/drawing/2016/5/9/chartex" xmlns:cx4="http://schemas.microsoft.com/office/drawing/2016/5/10/chartex" xmlns:cx5="http://schemas.microsoft.com/office/drawing/2016/5/11/chartex" xmlns:cx6="http://schemas.microsoft.com/office/drawing/2016/5/12/chartex" xmlns:cx7="http://schemas.microsoft.com/office/drawing/2016/5/13/chartex" xmlns:cx8="http://schemas.microsoft.com/office/drawing/2016/5/14/chartex" xmlns:mc="http://schemas.openxmlformats.org/markup-compatibility/2006" xmlns:aink="http://schemas.microsoft.com/office/drawing/2016/ink" xmlns:am3d="http://schemas.microsoft.com/office/drawing/2017/model3d" xmlns:o="urn:schemas-microsoft-com:office:office" xmlns:r="http://schemas.openxmlformats.org/officeDocument/2006/relationships" xmlns:m="http://schemas.openxmlformats.org/officeDocument/2006/math" xmlns:v="urn:schemas-microsoft-com:vml" xmlns:wp14="http://schemas.microsoft.com/office/word/2010/wordprocessingDrawing" xmlns:wp="http://schemas.openxmlformats.org/drawingml/2006/wordprocessingDrawing" xmlns:w10="urn:schemas-microsoft-com:office:word" xmlns:w="http://schemas.openxmlformats.org/wordprocessingml/2006/main" xmlns:w14="http://schemas.microsoft.com/office/word/2010/wordml" xmlns:w15="http://schemas.microsoft.com/office/word/2012/wordml" xmlns:w16cid="http://schemas.microsoft.com/office/word/2016/wordml/cid" xmlns:w16se="http://schemas.microsoft.com/office/word/2015/wordml/symex" xmlns:wpg="http://schemas.microsoft.com/office/word/2010/wordprocessingGroup" xmlns:wpi="http://schemas.microsoft.com/office/word/2010/wordprocessingInk" xmlns:wne="http://schemas.microsoft.com/office/word/2006/wordml" xmlns:wps="http://schemas.microsoft.com/office/word/2010/wordprocessingShape" mc:Ignorable="w14 w15 w16se w16cid wp14">
   <w:sdt>
     <w:sdtPr>
       <w:id w:val="160370265"/>
@@ -21820,7 +21731,7 @@
     <w:sdtContent>
       <w:p>
         <w:pPr>
-          <w:pStyle w:val="Voettekst"/>
+          <w:pStyle w:val="Footer"/>
           <w:jc w:val="right"/>
         </w:pPr>
         <w:r>
@@ -21847,14 +21758,24 @@
   </w:sdt>
   <w:p>
     <w:pPr>
-      <w:pStyle w:val="Voettekst"/>
+      <w:pStyle w:val="Footer"/>
+    </w:pPr>
+  </w:p>
+</w:ftr>
+</file>
+
+<file path=word/footer3.xml><?xml version="1.0" encoding="utf-8"?>
+<w:ftr xmlns:wpc="http://schemas.microsoft.com/office/word/2010/wordprocessingCanvas" xmlns:cx="http://schemas.microsoft.com/office/drawing/2014/chartex" xmlns:cx1="http://schemas.microsoft.com/office/drawing/2015/9/8/chartex" xmlns:cx2="http://schemas.microsoft.com/office/drawing/2015/10/21/chartex" xmlns:cx3="http://schemas.microsoft.com/office/drawing/2016/5/9/chartex" xmlns:cx4="http://schemas.microsoft.com/office/drawing/2016/5/10/chartex" xmlns:cx5="http://schemas.microsoft.com/office/drawing/2016/5/11/chartex" xmlns:cx6="http://schemas.microsoft.com/office/drawing/2016/5/12/chartex" xmlns:cx7="http://schemas.microsoft.com/office/drawing/2016/5/13/chartex" xmlns:cx8="http://schemas.microsoft.com/office/drawing/2016/5/14/chartex" xmlns:mc="http://schemas.openxmlformats.org/markup-compatibility/2006" xmlns:aink="http://schemas.microsoft.com/office/drawing/2016/ink" xmlns:am3d="http://schemas.microsoft.com/office/drawing/2017/model3d" xmlns:o="urn:schemas-microsoft-com:office:office" xmlns:r="http://schemas.openxmlformats.org/officeDocument/2006/relationships" xmlns:m="http://schemas.openxmlformats.org/officeDocument/2006/math" xmlns:v="urn:schemas-microsoft-com:vml" xmlns:wp14="http://schemas.microsoft.com/office/word/2010/wordprocessingDrawing" xmlns:wp="http://schemas.openxmlformats.org/drawingml/2006/wordprocessingDrawing" xmlns:w10="urn:schemas-microsoft-com:office:word" xmlns:w="http://schemas.openxmlformats.org/wordprocessingml/2006/main" xmlns:w14="http://schemas.microsoft.com/office/word/2010/wordml" xmlns:w15="http://schemas.microsoft.com/office/word/2012/wordml" xmlns:w16cid="http://schemas.microsoft.com/office/word/2016/wordml/cid" xmlns:w16se="http://schemas.microsoft.com/office/word/2015/wordml/symex" xmlns:wpg="http://schemas.microsoft.com/office/word/2010/wordprocessingGroup" xmlns:wpi="http://schemas.microsoft.com/office/word/2010/wordprocessingInk" xmlns:wne="http://schemas.microsoft.com/office/word/2006/wordml" xmlns:wps="http://schemas.microsoft.com/office/word/2010/wordprocessingShape" mc:Ignorable="w14 w15 w16se w16cid wp14">
+  <w:p>
+    <w:pPr>
+      <w:pStyle w:val="Footer"/>
     </w:pPr>
   </w:p>
 </w:ftr>
 </file>
 
 <file path=word/footnotes.xml><?xml version="1.0" encoding="utf-8"?>
-<w:footnotes xmlns:wpc="http://schemas.microsoft.com/office/word/2010/wordprocessingCanvas" xmlns:mc="http://schemas.openxmlformats.org/markup-compatibility/2006" xmlns:o="urn:schemas-microsoft-com:office:office" xmlns:r="http://schemas.openxmlformats.org/officeDocument/2006/relationships" xmlns:m="http://schemas.openxmlformats.org/officeDocument/2006/math" xmlns:v="urn:schemas-microsoft-com:vml" xmlns:wp14="http://schemas.microsoft.com/office/word/2010/wordprocessingDrawing" xmlns:wp="http://schemas.openxmlformats.org/drawingml/2006/wordprocessingDrawing" xmlns:w10="urn:schemas-microsoft-com:office:word" xmlns:w="http://schemas.openxmlformats.org/wordprocessingml/2006/main" xmlns:w14="http://schemas.microsoft.com/office/word/2010/wordml" xmlns:w15="http://schemas.microsoft.com/office/word/2012/wordml" xmlns:wpg="http://schemas.microsoft.com/office/word/2010/wordprocessingGroup" xmlns:wpi="http://schemas.microsoft.com/office/word/2010/wordprocessingInk" xmlns:wne="http://schemas.microsoft.com/office/word/2006/wordml" xmlns:wps="http://schemas.microsoft.com/office/word/2010/wordprocessingShape" mc:Ignorable="w14 w15 wp14">
+<w:footnotes xmlns:wpc="http://schemas.microsoft.com/office/word/2010/wordprocessingCanvas" xmlns:cx="http://schemas.microsoft.com/office/drawing/2014/chartex" xmlns:cx1="http://schemas.microsoft.com/office/drawing/2015/9/8/chartex" xmlns:cx2="http://schemas.microsoft.com/office/drawing/2015/10/21/chartex" xmlns:cx3="http://schemas.microsoft.com/office/drawing/2016/5/9/chartex" xmlns:cx4="http://schemas.microsoft.com/office/drawing/2016/5/10/chartex" xmlns:cx5="http://schemas.microsoft.com/office/drawing/2016/5/11/chartex" xmlns:cx6="http://schemas.microsoft.com/office/drawing/2016/5/12/chartex" xmlns:cx7="http://schemas.microsoft.com/office/drawing/2016/5/13/chartex" xmlns:cx8="http://schemas.microsoft.com/office/drawing/2016/5/14/chartex" xmlns:mc="http://schemas.openxmlformats.org/markup-compatibility/2006" xmlns:aink="http://schemas.microsoft.com/office/drawing/2016/ink" xmlns:am3d="http://schemas.microsoft.com/office/drawing/2017/model3d" xmlns:o="urn:schemas-microsoft-com:office:office" xmlns:r="http://schemas.openxmlformats.org/officeDocument/2006/relationships" xmlns:m="http://schemas.openxmlformats.org/officeDocument/2006/math" xmlns:v="urn:schemas-microsoft-com:vml" xmlns:wp14="http://schemas.microsoft.com/office/word/2010/wordprocessingDrawing" xmlns:wp="http://schemas.openxmlformats.org/drawingml/2006/wordprocessingDrawing" xmlns:w10="urn:schemas-microsoft-com:office:word" xmlns:w="http://schemas.openxmlformats.org/wordprocessingml/2006/main" xmlns:w14="http://schemas.microsoft.com/office/word/2010/wordml" xmlns:w15="http://schemas.microsoft.com/office/word/2012/wordml" xmlns:w16cid="http://schemas.microsoft.com/office/word/2016/wordml/cid" xmlns:w16se="http://schemas.microsoft.com/office/word/2015/wordml/symex" xmlns:wpg="http://schemas.microsoft.com/office/word/2010/wordprocessingGroup" xmlns:wpi="http://schemas.microsoft.com/office/word/2010/wordprocessingInk" xmlns:wne="http://schemas.microsoft.com/office/word/2006/wordml" xmlns:wps="http://schemas.microsoft.com/office/word/2010/wordprocessingShape" mc:Ignorable="w14 w15 w16se w16cid wp14">
   <w:footnote w:type="separator" w:id="-1">
     <w:p>
       <w:r>
@@ -21873,10 +21794,21 @@
 </file>
 
 <file path=word/header1.xml><?xml version="1.0" encoding="utf-8"?>
-<w:hdr xmlns:wpc="http://schemas.microsoft.com/office/word/2010/wordprocessingCanvas" xmlns:mc="http://schemas.openxmlformats.org/markup-compatibility/2006" xmlns:o="urn:schemas-microsoft-com:office:office" xmlns:r="http://schemas.openxmlformats.org/officeDocument/2006/relationships" xmlns:m="http://schemas.openxmlformats.org/officeDocument/2006/math" xmlns:v="urn:schemas-microsoft-com:vml" xmlns:wp14="http://schemas.microsoft.com/office/word/2010/wordprocessingDrawing" xmlns:wp="http://schemas.openxmlformats.org/drawingml/2006/wordprocessingDrawing" xmlns:w10="urn:schemas-microsoft-com:office:word" xmlns:w="http://schemas.openxmlformats.org/wordprocessingml/2006/main" xmlns:w14="http://schemas.microsoft.com/office/word/2010/wordml" xmlns:w15="http://schemas.microsoft.com/office/word/2012/wordml" xmlns:wpg="http://schemas.microsoft.com/office/word/2010/wordprocessingGroup" xmlns:wpi="http://schemas.microsoft.com/office/word/2010/wordprocessingInk" xmlns:wne="http://schemas.microsoft.com/office/word/2006/wordml" xmlns:wps="http://schemas.microsoft.com/office/word/2010/wordprocessingShape" mc:Ignorable="w14 w15 wp14">
+<w:hdr xmlns:wpc="http://schemas.microsoft.com/office/word/2010/wordprocessingCanvas" xmlns:cx="http://schemas.microsoft.com/office/drawing/2014/chartex" xmlns:cx1="http://schemas.microsoft.com/office/drawing/2015/9/8/chartex" xmlns:cx2="http://schemas.microsoft.com/office/drawing/2015/10/21/chartex" xmlns:cx3="http://schemas.microsoft.com/office/drawing/2016/5/9/chartex" xmlns:cx4="http://schemas.microsoft.com/office/drawing/2016/5/10/chartex" xmlns:cx5="http://schemas.microsoft.com/office/drawing/2016/5/11/chartex" xmlns:cx6="http://schemas.microsoft.com/office/drawing/2016/5/12/chartex" xmlns:cx7="http://schemas.microsoft.com/office/drawing/2016/5/13/chartex" xmlns:cx8="http://schemas.microsoft.com/office/drawing/2016/5/14/chartex" xmlns:mc="http://schemas.openxmlformats.org/markup-compatibility/2006" xmlns:aink="http://schemas.microsoft.com/office/drawing/2016/ink" xmlns:am3d="http://schemas.microsoft.com/office/drawing/2017/model3d" xmlns:o="urn:schemas-microsoft-com:office:office" xmlns:r="http://schemas.openxmlformats.org/officeDocument/2006/relationships" xmlns:m="http://schemas.openxmlformats.org/officeDocument/2006/math" xmlns:v="urn:schemas-microsoft-com:vml" xmlns:wp14="http://schemas.microsoft.com/office/word/2010/wordprocessingDrawing" xmlns:wp="http://schemas.openxmlformats.org/drawingml/2006/wordprocessingDrawing" xmlns:w10="urn:schemas-microsoft-com:office:word" xmlns:w="http://schemas.openxmlformats.org/wordprocessingml/2006/main" xmlns:w14="http://schemas.microsoft.com/office/word/2010/wordml" xmlns:w15="http://schemas.microsoft.com/office/word/2012/wordml" xmlns:w16cid="http://schemas.microsoft.com/office/word/2016/wordml/cid" xmlns:w16se="http://schemas.microsoft.com/office/word/2015/wordml/symex" xmlns:wpg="http://schemas.microsoft.com/office/word/2010/wordprocessingGroup" xmlns:wpi="http://schemas.microsoft.com/office/word/2010/wordprocessingInk" xmlns:wne="http://schemas.microsoft.com/office/word/2006/wordml" xmlns:wps="http://schemas.microsoft.com/office/word/2010/wordprocessingShape" mc:Ignorable="w14 w15 w16se w16cid wp14">
   <w:p>
     <w:pPr>
-      <w:pStyle w:val="Titel"/>
+      <w:pStyle w:val="Header"/>
+    </w:pPr>
+  </w:p>
+</w:hdr>
+</file>
+
+<file path=word/header2.xml><?xml version="1.0" encoding="utf-8"?>
+<w:hdr xmlns:wpc="http://schemas.microsoft.com/office/word/2010/wordprocessingCanvas" xmlns:cx="http://schemas.microsoft.com/office/drawing/2014/chartex" xmlns:cx1="http://schemas.microsoft.com/office/drawing/2015/9/8/chartex" xmlns:cx2="http://schemas.microsoft.com/office/drawing/2015/10/21/chartex" xmlns:cx3="http://schemas.microsoft.com/office/drawing/2016/5/9/chartex" xmlns:cx4="http://schemas.microsoft.com/office/drawing/2016/5/10/chartex" xmlns:cx5="http://schemas.microsoft.com/office/drawing/2016/5/11/chartex" xmlns:cx6="http://schemas.microsoft.com/office/drawing/2016/5/12/chartex" xmlns:cx7="http://schemas.microsoft.com/office/drawing/2016/5/13/chartex" xmlns:cx8="http://schemas.microsoft.com/office/drawing/2016/5/14/chartex" xmlns:mc="http://schemas.openxmlformats.org/markup-compatibility/2006" xmlns:aink="http://schemas.microsoft.com/office/drawing/2016/ink" xmlns:am3d="http://schemas.microsoft.com/office/drawing/2017/model3d" xmlns:o="urn:schemas-microsoft-com:office:office" xmlns:r="http://schemas.openxmlformats.org/officeDocument/2006/relationships" xmlns:m="http://schemas.openxmlformats.org/officeDocument/2006/math" xmlns:v="urn:schemas-microsoft-com:vml" xmlns:wp14="http://schemas.microsoft.com/office/word/2010/wordprocessingDrawing" xmlns:wp="http://schemas.openxmlformats.org/drawingml/2006/wordprocessingDrawing" xmlns:w10="urn:schemas-microsoft-com:office:word" xmlns:w="http://schemas.openxmlformats.org/wordprocessingml/2006/main" xmlns:w14="http://schemas.microsoft.com/office/word/2010/wordml" xmlns:w15="http://schemas.microsoft.com/office/word/2012/wordml" xmlns:w16cid="http://schemas.microsoft.com/office/word/2016/wordml/cid" xmlns:w16se="http://schemas.microsoft.com/office/word/2015/wordml/symex" xmlns:wpg="http://schemas.microsoft.com/office/word/2010/wordprocessingGroup" xmlns:wpi="http://schemas.microsoft.com/office/word/2010/wordprocessingInk" xmlns:wne="http://schemas.microsoft.com/office/word/2006/wordml" xmlns:wps="http://schemas.microsoft.com/office/word/2010/wordprocessingShape" mc:Ignorable="w14 w15 w16se w16cid wp14">
+  <w:p>
+    <w:pPr>
+      <w:pStyle w:val="Title"/>
+      <w:spacing w:line="276" w:lineRule="auto"/>
       <w:jc w:val="left"/>
       <w:rPr>
         <w:rFonts w:cstheme="majorHAnsi"/>
@@ -21894,14 +21826,46 @@
         <w:sz w:val="16"/>
         <w:szCs w:val="20"/>
       </w:rPr>
-      <w:t>Appendix B: Utilitarian distribution of scarce surgical capacity during the COVID-19 crisis and beyond: a comparative modelling study</w:t>
+      <w:t xml:space="preserve">Appendix </w:t>
     </w:r>
+    <w:r>
+      <w:rPr>
+        <w:rFonts w:cstheme="majorHAnsi"/>
+        <w:b w:val="0"/>
+        <w:color w:val="000000" w:themeColor="text1"/>
+        <w:sz w:val="16"/>
+        <w:szCs w:val="20"/>
+      </w:rPr>
+      <w:t xml:space="preserve">of </w:t>
+    </w:r>
+    <w:r>
+      <w:rPr>
+        <w:rFonts w:cstheme="majorHAnsi"/>
+        <w:b w:val="0"/>
+        <w:color w:val="000000" w:themeColor="text1"/>
+        <w:sz w:val="16"/>
+        <w:szCs w:val="20"/>
+      </w:rPr>
+      <w:t>Minimizing Population Health Loss in Times of Scarce Surgical Capacity</w:t>
+    </w:r>
+    <w:bookmarkStart w:id="0" w:name="_GoBack"/>
+    <w:bookmarkEnd w:id="0"/>
+  </w:p>
+</w:hdr>
+</file>
+
+<file path=word/header3.xml><?xml version="1.0" encoding="utf-8"?>
+<w:hdr xmlns:wpc="http://schemas.microsoft.com/office/word/2010/wordprocessingCanvas" xmlns:cx="http://schemas.microsoft.com/office/drawing/2014/chartex" xmlns:cx1="http://schemas.microsoft.com/office/drawing/2015/9/8/chartex" xmlns:cx2="http://schemas.microsoft.com/office/drawing/2015/10/21/chartex" xmlns:cx3="http://schemas.microsoft.com/office/drawing/2016/5/9/chartex" xmlns:cx4="http://schemas.microsoft.com/office/drawing/2016/5/10/chartex" xmlns:cx5="http://schemas.microsoft.com/office/drawing/2016/5/11/chartex" xmlns:cx6="http://schemas.microsoft.com/office/drawing/2016/5/12/chartex" xmlns:cx7="http://schemas.microsoft.com/office/drawing/2016/5/13/chartex" xmlns:cx8="http://schemas.microsoft.com/office/drawing/2016/5/14/chartex" xmlns:mc="http://schemas.openxmlformats.org/markup-compatibility/2006" xmlns:aink="http://schemas.microsoft.com/office/drawing/2016/ink" xmlns:am3d="http://schemas.microsoft.com/office/drawing/2017/model3d" xmlns:o="urn:schemas-microsoft-com:office:office" xmlns:r="http://schemas.openxmlformats.org/officeDocument/2006/relationships" xmlns:m="http://schemas.openxmlformats.org/officeDocument/2006/math" xmlns:v="urn:schemas-microsoft-com:vml" xmlns:wp14="http://schemas.microsoft.com/office/word/2010/wordprocessingDrawing" xmlns:wp="http://schemas.openxmlformats.org/drawingml/2006/wordprocessingDrawing" xmlns:w10="urn:schemas-microsoft-com:office:word" xmlns:w="http://schemas.openxmlformats.org/wordprocessingml/2006/main" xmlns:w14="http://schemas.microsoft.com/office/word/2010/wordml" xmlns:w15="http://schemas.microsoft.com/office/word/2012/wordml" xmlns:w16cid="http://schemas.microsoft.com/office/word/2016/wordml/cid" xmlns:w16se="http://schemas.microsoft.com/office/word/2015/wordml/symex" xmlns:wpg="http://schemas.microsoft.com/office/word/2010/wordprocessingGroup" xmlns:wpi="http://schemas.microsoft.com/office/word/2010/wordprocessingInk" xmlns:wne="http://schemas.microsoft.com/office/word/2006/wordml" xmlns:wps="http://schemas.microsoft.com/office/word/2010/wordprocessingShape" mc:Ignorable="w14 w15 w16se w16cid wp14">
+  <w:p>
+    <w:pPr>
+      <w:pStyle w:val="Header"/>
+    </w:pPr>
   </w:p>
 </w:hdr>
 </file>
 
 <file path=word/numbering.xml><?xml version="1.0" encoding="utf-8"?>
-<w:numbering xmlns:wpc="http://schemas.microsoft.com/office/word/2010/wordprocessingCanvas" xmlns:mc="http://schemas.openxmlformats.org/markup-compatibility/2006" xmlns:o="urn:schemas-microsoft-com:office:office" xmlns:r="http://schemas.openxmlformats.org/officeDocument/2006/relationships" xmlns:m="http://schemas.openxmlformats.org/officeDocument/2006/math" xmlns:v="urn:schemas-microsoft-com:vml" xmlns:wp14="http://schemas.microsoft.com/office/word/2010/wordprocessingDrawing" xmlns:wp="http://schemas.openxmlformats.org/drawingml/2006/wordprocessingDrawing" xmlns:w10="urn:schemas-microsoft-com:office:word" xmlns:w="http://schemas.openxmlformats.org/wordprocessingml/2006/main" xmlns:w14="http://schemas.microsoft.com/office/word/2010/wordml" xmlns:w15="http://schemas.microsoft.com/office/word/2012/wordml" xmlns:wpg="http://schemas.microsoft.com/office/word/2010/wordprocessingGroup" xmlns:wpi="http://schemas.microsoft.com/office/word/2010/wordprocessingInk" xmlns:wne="http://schemas.microsoft.com/office/word/2006/wordml" xmlns:wps="http://schemas.microsoft.com/office/word/2010/wordprocessingShape" mc:Ignorable="w14 w15 wp14">
+<w:numbering xmlns:wpc="http://schemas.microsoft.com/office/word/2010/wordprocessingCanvas" xmlns:cx="http://schemas.microsoft.com/office/drawing/2014/chartex" xmlns:cx1="http://schemas.microsoft.com/office/drawing/2015/9/8/chartex" xmlns:cx2="http://schemas.microsoft.com/office/drawing/2015/10/21/chartex" xmlns:cx3="http://schemas.microsoft.com/office/drawing/2016/5/9/chartex" xmlns:cx4="http://schemas.microsoft.com/office/drawing/2016/5/10/chartex" xmlns:cx5="http://schemas.microsoft.com/office/drawing/2016/5/11/chartex" xmlns:cx6="http://schemas.microsoft.com/office/drawing/2016/5/12/chartex" xmlns:cx7="http://schemas.microsoft.com/office/drawing/2016/5/13/chartex" xmlns:cx8="http://schemas.microsoft.com/office/drawing/2016/5/14/chartex" xmlns:mc="http://schemas.openxmlformats.org/markup-compatibility/2006" xmlns:aink="http://schemas.microsoft.com/office/drawing/2016/ink" xmlns:am3d="http://schemas.microsoft.com/office/drawing/2017/model3d" xmlns:o="urn:schemas-microsoft-com:office:office" xmlns:r="http://schemas.openxmlformats.org/officeDocument/2006/relationships" xmlns:m="http://schemas.openxmlformats.org/officeDocument/2006/math" xmlns:v="urn:schemas-microsoft-com:vml" xmlns:wp14="http://schemas.microsoft.com/office/word/2010/wordprocessingDrawing" xmlns:wp="http://schemas.openxmlformats.org/drawingml/2006/wordprocessingDrawing" xmlns:w10="urn:schemas-microsoft-com:office:word" xmlns:w="http://schemas.openxmlformats.org/wordprocessingml/2006/main" xmlns:w14="http://schemas.microsoft.com/office/word/2010/wordml" xmlns:w15="http://schemas.microsoft.com/office/word/2012/wordml" xmlns:w16cid="http://schemas.microsoft.com/office/word/2016/wordml/cid" xmlns:w16se="http://schemas.microsoft.com/office/word/2015/wordml/symex" xmlns:wpg="http://schemas.microsoft.com/office/word/2010/wordprocessingGroup" xmlns:wpi="http://schemas.microsoft.com/office/word/2010/wordprocessingInk" xmlns:wne="http://schemas.microsoft.com/office/word/2006/wordml" xmlns:wps="http://schemas.microsoft.com/office/word/2010/wordprocessingShape" mc:Ignorable="w14 w15 w16se w16cid wp14">
   <w:abstractNum w:abstractNumId="0" w15:restartNumberingAfterBreak="0">
     <w:nsid w:val="A202E990"/>
     <w:multiLevelType w:val="multilevel"/>
@@ -22815,7 +22779,7 @@
 </file>
 
 <file path=word/styles.xml><?xml version="1.0" encoding="utf-8"?>
-<w:styles xmlns:mc="http://schemas.openxmlformats.org/markup-compatibility/2006" xmlns:r="http://schemas.openxmlformats.org/officeDocument/2006/relationships" xmlns:w="http://schemas.openxmlformats.org/wordprocessingml/2006/main" xmlns:w14="http://schemas.microsoft.com/office/word/2010/wordml" xmlns:w15="http://schemas.microsoft.com/office/word/2012/wordml" mc:Ignorable="w14 w15">
+<w:styles xmlns:mc="http://schemas.openxmlformats.org/markup-compatibility/2006" xmlns:r="http://schemas.openxmlformats.org/officeDocument/2006/relationships" xmlns:w="http://schemas.openxmlformats.org/wordprocessingml/2006/main" xmlns:w14="http://schemas.microsoft.com/office/word/2010/wordml" xmlns:w15="http://schemas.microsoft.com/office/word/2012/wordml" xmlns:w16cid="http://schemas.microsoft.com/office/word/2016/wordml/cid" xmlns:w16se="http://schemas.microsoft.com/office/word/2015/wordml/symex" mc:Ignorable="w14 w15 w16se w16cid">
   <w:docDefaults>
     <w:rPrDefault>
       <w:rPr>
@@ -22831,7 +22795,7 @@
       </w:pPr>
     </w:pPrDefault>
   </w:docDefaults>
-  <w:latentStyles w:defLockedState="0" w:defUIPriority="0" w:defSemiHidden="0" w:defUnhideWhenUsed="0" w:defQFormat="0" w:count="371">
+  <w:latentStyles w:defLockedState="0" w:defUIPriority="0" w:defSemiHidden="0" w:defUnhideWhenUsed="0" w:defQFormat="0" w:count="375">
     <w:lsdException w:name="index 1" w:semiHidden="1" w:unhideWhenUsed="1"/>
     <w:lsdException w:name="index 7" w:semiHidden="1" w:unhideWhenUsed="1"/>
     <w:lsdException w:name="index 8" w:semiHidden="1" w:unhideWhenUsed="1"/>
@@ -22913,7 +22877,6 @@
     <w:lsdException w:name="HTML Sample" w:semiHidden="1" w:unhideWhenUsed="1"/>
     <w:lsdException w:name="HTML Typewriter" w:semiHidden="1" w:unhideWhenUsed="1"/>
     <w:lsdException w:name="HTML Variable" w:semiHidden="1" w:unhideWhenUsed="1"/>
-    <w:lsdException w:name="Normal Table" w:semiHidden="1" w:unhideWhenUsed="1"/>
     <w:lsdException w:name="annotation subject" w:semiHidden="1" w:unhideWhenUsed="1"/>
     <w:lsdException w:name="No List" w:semiHidden="1" w:unhideWhenUsed="1"/>
     <w:lsdException w:name="Outline List 1" w:semiHidden="1" w:unhideWhenUsed="1"/>
@@ -22957,10 +22920,8 @@
     <w:lsdException w:name="Table Elegant" w:semiHidden="1" w:unhideWhenUsed="1"/>
     <w:lsdException w:name="Table Professional" w:semiHidden="1" w:unhideWhenUsed="1"/>
     <w:lsdException w:name="Table Subtle 1" w:semiHidden="1" w:unhideWhenUsed="1"/>
-    <w:lsdException w:name="Table Subtle 2" w:semiHidden="1" w:unhideWhenUsed="1"/>
     <w:lsdException w:name="Table Web 1" w:semiHidden="1" w:unhideWhenUsed="1"/>
     <w:lsdException w:name="Table Web 2" w:semiHidden="1" w:unhideWhenUsed="1"/>
-    <w:lsdException w:name="Table Web 3" w:semiHidden="1" w:unhideWhenUsed="1"/>
     <w:lsdException w:name="Balloon Text" w:semiHidden="1" w:unhideWhenUsed="1"/>
     <w:lsdException w:name="Table Theme" w:semiHidden="1" w:unhideWhenUsed="1"/>
     <w:lsdException w:name="Placeholder Text" w:semiHidden="1"/>
@@ -22980,10 +22941,6 @@
     <w:lsdException w:name="Colorful Grid"/>
     <w:lsdException w:name="Light Shading Accent 1"/>
     <w:lsdException w:name="Light List Accent 1"/>
-    <w:lsdException w:name="Light Grid Accent 1"/>
-    <w:lsdException w:name="Medium Shading 1 Accent 1"/>
-    <w:lsdException w:name="Medium Shading 2 Accent 1"/>
-    <w:lsdException w:name="Medium List 1 Accent 1"/>
     <w:lsdException w:name="Revision" w:semiHidden="1"/>
     <w:lsdException w:name="Medium List 2 Accent 1"/>
     <w:lsdException w:name="Medium Grid 1 Accent 1"/>
@@ -23059,10 +23016,6 @@
     <w:lsdException w:name="Medium Grid 1 Accent 6"/>
     <w:lsdException w:name="Medium Grid 2 Accent 6"/>
     <w:lsdException w:name="Medium Grid 3 Accent 6"/>
-    <w:lsdException w:name="Dark List Accent 6"/>
-    <w:lsdException w:name="Colorful Shading Accent 6"/>
-    <w:lsdException w:name="Colorful List Accent 6"/>
-    <w:lsdException w:name="Colorful Grid Accent 6"/>
     <w:lsdException w:name="Bibliography" w:semiHidden="1" w:unhideWhenUsed="1"/>
     <w:lsdException w:name="TOC Heading" w:semiHidden="1" w:unhideWhenUsed="1"/>
     <w:lsdException w:name="Grid Table 4" w:uiPriority="49"/>
@@ -23160,15 +23113,19 @@
     <w:lsdException w:name="List Table 5 Dark Accent 6" w:uiPriority="50"/>
     <w:lsdException w:name="List Table 6 Colorful Accent 6" w:uiPriority="51"/>
     <w:lsdException w:name="List Table 7 Colorful Accent 6" w:uiPriority="52"/>
+    <w:lsdException w:name="Mention" w:semiHidden="1" w:uiPriority="99" w:unhideWhenUsed="1"/>
+    <w:lsdException w:name="Smart Hyperlink" w:semiHidden="1" w:uiPriority="99" w:unhideWhenUsed="1"/>
+    <w:lsdException w:name="Hashtag" w:semiHidden="1" w:uiPriority="99" w:unhideWhenUsed="1"/>
+    <w:lsdException w:name="Unresolved Mention" w:semiHidden="1" w:uiPriority="99" w:unhideWhenUsed="1"/>
   </w:latentStyles>
-  <w:style w:type="paragraph" w:default="1" w:styleId="Standaard">
+  <w:style w:type="paragraph" w:default="1" w:styleId="Normal">
     <w:name w:val="Normal"/>
     <w:qFormat/>
   </w:style>
-  <w:style w:type="paragraph" w:styleId="Kop1">
+  <w:style w:type="paragraph" w:styleId="Heading1">
     <w:name w:val="heading 1"/>
-    <w:basedOn w:val="Standaard"/>
-    <w:next w:val="Plattetekst"/>
+    <w:basedOn w:val="Normal"/>
+    <w:next w:val="BodyText"/>
     <w:uiPriority w:val="9"/>
     <w:qFormat/>
     <w:pPr>
@@ -23186,10 +23143,10 @@
       <w:szCs w:val="32"/>
     </w:rPr>
   </w:style>
-  <w:style w:type="paragraph" w:styleId="Kop2">
+  <w:style w:type="paragraph" w:styleId="Heading2">
     <w:name w:val="heading 2"/>
-    <w:basedOn w:val="Standaard"/>
-    <w:next w:val="Plattetekst"/>
+    <w:basedOn w:val="Normal"/>
+    <w:next w:val="BodyText"/>
     <w:uiPriority w:val="9"/>
     <w:unhideWhenUsed/>
     <w:qFormat/>
@@ -23208,10 +23165,10 @@
       <w:szCs w:val="32"/>
     </w:rPr>
   </w:style>
-  <w:style w:type="paragraph" w:styleId="Kop3">
+  <w:style w:type="paragraph" w:styleId="Heading3">
     <w:name w:val="heading 3"/>
-    <w:basedOn w:val="Standaard"/>
-    <w:next w:val="Plattetekst"/>
+    <w:basedOn w:val="Normal"/>
+    <w:next w:val="BodyText"/>
     <w:uiPriority w:val="9"/>
     <w:unhideWhenUsed/>
     <w:qFormat/>
@@ -23230,10 +23187,10 @@
       <w:szCs w:val="28"/>
     </w:rPr>
   </w:style>
-  <w:style w:type="paragraph" w:styleId="Kop4">
+  <w:style w:type="paragraph" w:styleId="Heading4">
     <w:name w:val="heading 4"/>
-    <w:basedOn w:val="Standaard"/>
-    <w:next w:val="Plattetekst"/>
+    <w:basedOn w:val="Normal"/>
+    <w:next w:val="BodyText"/>
     <w:uiPriority w:val="9"/>
     <w:unhideWhenUsed/>
     <w:qFormat/>
@@ -23250,10 +23207,10 @@
       <w:color w:val="4F81BD" w:themeColor="accent1"/>
     </w:rPr>
   </w:style>
-  <w:style w:type="paragraph" w:styleId="Kop5">
+  <w:style w:type="paragraph" w:styleId="Heading5">
     <w:name w:val="heading 5"/>
-    <w:basedOn w:val="Standaard"/>
-    <w:next w:val="Plattetekst"/>
+    <w:basedOn w:val="Normal"/>
+    <w:next w:val="BodyText"/>
     <w:uiPriority w:val="9"/>
     <w:unhideWhenUsed/>
     <w:qFormat/>
@@ -23270,10 +23227,10 @@
       <w:color w:val="4F81BD" w:themeColor="accent1"/>
     </w:rPr>
   </w:style>
-  <w:style w:type="paragraph" w:styleId="Kop6">
+  <w:style w:type="paragraph" w:styleId="Heading6">
     <w:name w:val="heading 6"/>
-    <w:basedOn w:val="Standaard"/>
-    <w:next w:val="Plattetekst"/>
+    <w:basedOn w:val="Normal"/>
+    <w:next w:val="BodyText"/>
     <w:uiPriority w:val="9"/>
     <w:unhideWhenUsed/>
     <w:qFormat/>
@@ -23288,13 +23245,13 @@
       <w:color w:val="4F81BD" w:themeColor="accent1"/>
     </w:rPr>
   </w:style>
-  <w:style w:type="character" w:default="1" w:styleId="Standaardalinea-lettertype">
+  <w:style w:type="character" w:default="1" w:styleId="DefaultParagraphFont">
     <w:name w:val="Default Paragraph Font"/>
     <w:uiPriority w:val="1"/>
     <w:semiHidden/>
     <w:unhideWhenUsed/>
   </w:style>
-  <w:style w:type="table" w:default="1" w:styleId="Standaardtabel">
+  <w:style w:type="table" w:default="1" w:styleId="TableNormal">
     <w:name w:val="Normal Table"/>
     <w:uiPriority w:val="99"/>
     <w:semiHidden/>
@@ -23309,15 +23266,15 @@
       </w:tblCellMar>
     </w:tblPr>
   </w:style>
-  <w:style w:type="numbering" w:default="1" w:styleId="Geenlijst">
+  <w:style w:type="numbering" w:default="1" w:styleId="NoList">
     <w:name w:val="No List"/>
     <w:uiPriority w:val="99"/>
     <w:semiHidden/>
     <w:unhideWhenUsed/>
   </w:style>
-  <w:style w:type="paragraph" w:styleId="Plattetekst">
+  <w:style w:type="paragraph" w:styleId="BodyText">
     <w:name w:val="Body Text"/>
-    <w:basedOn w:val="Standaard"/>
+    <w:basedOn w:val="Normal"/>
     <w:qFormat/>
     <w:pPr>
       <w:spacing w:before="180" w:after="180"/>
@@ -23325,23 +23282,23 @@
   </w:style>
   <w:style w:type="paragraph" w:customStyle="1" w:styleId="FirstParagraph">
     <w:name w:val="First Paragraph"/>
-    <w:basedOn w:val="Plattetekst"/>
-    <w:next w:val="Plattetekst"/>
+    <w:basedOn w:val="BodyText"/>
+    <w:next w:val="BodyText"/>
     <w:qFormat/>
   </w:style>
   <w:style w:type="paragraph" w:customStyle="1" w:styleId="Compact">
     <w:name w:val="Compact"/>
-    <w:basedOn w:val="Plattetekst"/>
+    <w:basedOn w:val="BodyText"/>
     <w:qFormat/>
     <w:pPr>
       <w:spacing w:before="36" w:after="36"/>
     </w:pPr>
   </w:style>
-  <w:style w:type="paragraph" w:styleId="Titel">
+  <w:style w:type="paragraph" w:styleId="Title">
     <w:name w:val="Title"/>
-    <w:basedOn w:val="Standaard"/>
-    <w:next w:val="Plattetekst"/>
-    <w:link w:val="TitelChar"/>
+    <w:basedOn w:val="Normal"/>
+    <w:next w:val="BodyText"/>
+    <w:link w:val="TitleChar"/>
     <w:uiPriority w:val="10"/>
     <w:qFormat/>
     <w:pPr>
@@ -23359,10 +23316,10 @@
       <w:szCs w:val="36"/>
     </w:rPr>
   </w:style>
-  <w:style w:type="paragraph" w:styleId="Ondertitel">
+  <w:style w:type="paragraph" w:styleId="Subtitle">
     <w:name w:val="Subtitle"/>
-    <w:basedOn w:val="Titel"/>
-    <w:next w:val="Plattetekst"/>
+    <w:basedOn w:val="Title"/>
+    <w:next w:val="BodyText"/>
     <w:qFormat/>
     <w:pPr>
       <w:spacing w:before="240"/>
@@ -23374,7 +23331,7 @@
   </w:style>
   <w:style w:type="paragraph" w:customStyle="1" w:styleId="Author">
     <w:name w:val="Author"/>
-    <w:next w:val="Plattetekst"/>
+    <w:next w:val="BodyText"/>
     <w:qFormat/>
     <w:pPr>
       <w:keepNext/>
@@ -23382,9 +23339,9 @@
       <w:jc w:val="center"/>
     </w:pPr>
   </w:style>
-  <w:style w:type="paragraph" w:styleId="Datum">
+  <w:style w:type="paragraph" w:styleId="Date">
     <w:name w:val="Date"/>
-    <w:next w:val="Plattetekst"/>
+    <w:next w:val="BodyText"/>
     <w:qFormat/>
     <w:pPr>
       <w:keepNext/>
@@ -23394,8 +23351,8 @@
   </w:style>
   <w:style w:type="paragraph" w:customStyle="1" w:styleId="Abstract">
     <w:name w:val="Abstract"/>
-    <w:basedOn w:val="Standaard"/>
-    <w:next w:val="Plattetekst"/>
+    <w:basedOn w:val="Normal"/>
+    <w:next w:val="BodyText"/>
     <w:qFormat/>
     <w:pPr>
       <w:keepNext/>
@@ -23407,15 +23364,15 @@
       <w:szCs w:val="20"/>
     </w:rPr>
   </w:style>
-  <w:style w:type="paragraph" w:styleId="Bibliografie">
+  <w:style w:type="paragraph" w:styleId="Bibliography">
     <w:name w:val="Bibliography"/>
-    <w:basedOn w:val="Standaard"/>
+    <w:basedOn w:val="Normal"/>
     <w:qFormat/>
   </w:style>
-  <w:style w:type="paragraph" w:styleId="Bloktekst">
+  <w:style w:type="paragraph" w:styleId="BlockText">
     <w:name w:val="Block Text"/>
-    <w:basedOn w:val="Plattetekst"/>
-    <w:next w:val="Plattetekst"/>
+    <w:basedOn w:val="BodyText"/>
+    <w:next w:val="BodyText"/>
     <w:uiPriority w:val="9"/>
     <w:unhideWhenUsed/>
     <w:qFormat/>
@@ -23429,16 +23386,16 @@
       <w:szCs w:val="20"/>
     </w:rPr>
   </w:style>
-  <w:style w:type="paragraph" w:styleId="Voetnoottekst">
+  <w:style w:type="paragraph" w:styleId="FootnoteText">
     <w:name w:val="footnote text"/>
-    <w:basedOn w:val="Standaard"/>
+    <w:basedOn w:val="Normal"/>
     <w:uiPriority w:val="9"/>
     <w:unhideWhenUsed/>
     <w:qFormat/>
   </w:style>
   <w:style w:type="paragraph" w:customStyle="1" w:styleId="DefinitionTerm">
     <w:name w:val="Definition Term"/>
-    <w:basedOn w:val="Standaard"/>
+    <w:basedOn w:val="Normal"/>
     <w:next w:val="Definition"/>
     <w:pPr>
       <w:keepNext/>
@@ -23451,12 +23408,12 @@
   </w:style>
   <w:style w:type="paragraph" w:customStyle="1" w:styleId="Definition">
     <w:name w:val="Definition"/>
-    <w:basedOn w:val="Standaard"/>
+    <w:basedOn w:val="Normal"/>
   </w:style>
-  <w:style w:type="paragraph" w:styleId="Bijschrift">
+  <w:style w:type="paragraph" w:styleId="Caption">
     <w:name w:val="caption"/>
-    <w:basedOn w:val="Standaard"/>
-    <w:link w:val="BijschriftChar"/>
+    <w:basedOn w:val="Normal"/>
+    <w:link w:val="CaptionChar"/>
     <w:pPr>
       <w:spacing w:after="120"/>
     </w:pPr>
@@ -23466,18 +23423,18 @@
   </w:style>
   <w:style w:type="paragraph" w:customStyle="1" w:styleId="TableCaption">
     <w:name w:val="Table Caption"/>
-    <w:basedOn w:val="Bijschrift"/>
+    <w:basedOn w:val="Caption"/>
     <w:pPr>
       <w:keepNext/>
     </w:pPr>
   </w:style>
   <w:style w:type="paragraph" w:customStyle="1" w:styleId="ImageCaption">
     <w:name w:val="Image Caption"/>
-    <w:basedOn w:val="Bijschrift"/>
+    <w:basedOn w:val="Caption"/>
   </w:style>
   <w:style w:type="paragraph" w:customStyle="1" w:styleId="Figure">
     <w:name w:val="Figure"/>
-    <w:basedOn w:val="Standaard"/>
+    <w:basedOn w:val="Normal"/>
   </w:style>
   <w:style w:type="paragraph" w:customStyle="1" w:styleId="FigurewithCaption">
     <w:name w:val="Figure with Caption"/>
@@ -23486,38 +23443,38 @@
       <w:keepNext/>
     </w:pPr>
   </w:style>
-  <w:style w:type="character" w:customStyle="1" w:styleId="BijschriftChar">
-    <w:name w:val="Bijschrift Char"/>
-    <w:basedOn w:val="Standaardalinea-lettertype"/>
-    <w:link w:val="Bijschrift"/>
+  <w:style w:type="character" w:customStyle="1" w:styleId="CaptionChar">
+    <w:name w:val="Caption Char"/>
+    <w:basedOn w:val="DefaultParagraphFont"/>
+    <w:link w:val="Caption"/>
   </w:style>
   <w:style w:type="character" w:customStyle="1" w:styleId="VerbatimChar">
     <w:name w:val="Verbatim Char"/>
-    <w:basedOn w:val="BijschriftChar"/>
+    <w:basedOn w:val="CaptionChar"/>
     <w:link w:val="SourceCode"/>
     <w:rPr>
       <w:rFonts w:ascii="Consolas" w:hAnsi="Consolas"/>
       <w:sz w:val="22"/>
     </w:rPr>
   </w:style>
-  <w:style w:type="character" w:styleId="Voetnootmarkering">
+  <w:style w:type="character" w:styleId="FootnoteReference">
     <w:name w:val="footnote reference"/>
-    <w:basedOn w:val="BijschriftChar"/>
+    <w:basedOn w:val="CaptionChar"/>
     <w:rPr>
       <w:vertAlign w:val="superscript"/>
     </w:rPr>
   </w:style>
   <w:style w:type="character" w:styleId="Hyperlink">
     <w:name w:val="Hyperlink"/>
-    <w:basedOn w:val="BijschriftChar"/>
+    <w:basedOn w:val="CaptionChar"/>
     <w:rPr>
       <w:color w:val="4F81BD" w:themeColor="accent1"/>
     </w:rPr>
   </w:style>
-  <w:style w:type="paragraph" w:styleId="Kopvaninhoudsopgave">
+  <w:style w:type="paragraph" w:styleId="TOCHeading">
     <w:name w:val="TOC Heading"/>
-    <w:basedOn w:val="Kop1"/>
-    <w:next w:val="Plattetekst"/>
+    <w:basedOn w:val="Heading1"/>
+    <w:next w:val="BodyText"/>
     <w:uiPriority w:val="39"/>
     <w:unhideWhenUsed/>
     <w:qFormat/>
@@ -23533,7 +23490,7 @@
   </w:style>
   <w:style w:type="paragraph" w:customStyle="1" w:styleId="SourceCode">
     <w:name w:val="Source Code"/>
-    <w:basedOn w:val="Standaard"/>
+    <w:basedOn w:val="Normal"/>
     <w:link w:val="VerbatimChar"/>
     <w:pPr>
       <w:shd w:val="clear" w:color="auto" w:fill="F8F8F8"/>
@@ -23863,7 +23820,7 @@
   </w:style>
   <w:style w:type="paragraph" w:customStyle="1" w:styleId="paragraph">
     <w:name w:val="paragraph"/>
-    <w:basedOn w:val="Standaard"/>
+    <w:basedOn w:val="Normal"/>
     <w:rsid w:val="00E96DF7"/>
     <w:pPr>
       <w:spacing w:before="100" w:beforeAutospacing="1" w:after="100" w:afterAutospacing="1"/>
@@ -23875,22 +23832,22 @@
   </w:style>
   <w:style w:type="character" w:customStyle="1" w:styleId="normaltextrun">
     <w:name w:val="normaltextrun"/>
-    <w:basedOn w:val="Standaardalinea-lettertype"/>
+    <w:basedOn w:val="DefaultParagraphFont"/>
     <w:rsid w:val="00E96DF7"/>
   </w:style>
   <w:style w:type="character" w:customStyle="1" w:styleId="eop">
     <w:name w:val="eop"/>
-    <w:basedOn w:val="Standaardalinea-lettertype"/>
+    <w:basedOn w:val="DefaultParagraphFont"/>
     <w:rsid w:val="00E96DF7"/>
   </w:style>
   <w:style w:type="character" w:customStyle="1" w:styleId="spellingerror">
     <w:name w:val="spellingerror"/>
-    <w:basedOn w:val="Standaardalinea-lettertype"/>
+    <w:basedOn w:val="DefaultParagraphFont"/>
     <w:rsid w:val="00E96DF7"/>
   </w:style>
-  <w:style w:type="table" w:styleId="Tabelraster">
+  <w:style w:type="table" w:styleId="TableGrid">
     <w:name w:val="Table Grid"/>
-    <w:basedOn w:val="Standaardtabel"/>
+    <w:basedOn w:val="TableNormal"/>
     <w:rsid w:val="00582897"/>
     <w:pPr>
       <w:spacing w:after="0"/>
@@ -23906,10 +23863,10 @@
       </w:tblBorders>
     </w:tblPr>
   </w:style>
-  <w:style w:type="paragraph" w:styleId="Koptekst">
+  <w:style w:type="paragraph" w:styleId="Header">
     <w:name w:val="header"/>
-    <w:basedOn w:val="Standaard"/>
-    <w:link w:val="KoptekstChar"/>
+    <w:basedOn w:val="Normal"/>
+    <w:link w:val="HeaderChar"/>
     <w:uiPriority w:val="99"/>
     <w:unhideWhenUsed/>
     <w:rsid w:val="00C0155D"/>
@@ -23921,17 +23878,17 @@
       <w:spacing w:after="0"/>
     </w:pPr>
   </w:style>
-  <w:style w:type="character" w:customStyle="1" w:styleId="KoptekstChar">
-    <w:name w:val="Koptekst Char"/>
-    <w:basedOn w:val="Standaardalinea-lettertype"/>
-    <w:link w:val="Koptekst"/>
+  <w:style w:type="character" w:customStyle="1" w:styleId="HeaderChar">
+    <w:name w:val="Header Char"/>
+    <w:basedOn w:val="DefaultParagraphFont"/>
+    <w:link w:val="Header"/>
     <w:uiPriority w:val="99"/>
     <w:rsid w:val="00C0155D"/>
   </w:style>
-  <w:style w:type="paragraph" w:styleId="Voettekst">
+  <w:style w:type="paragraph" w:styleId="Footer">
     <w:name w:val="footer"/>
-    <w:basedOn w:val="Standaard"/>
-    <w:link w:val="VoettekstChar"/>
+    <w:basedOn w:val="Normal"/>
+    <w:link w:val="FooterChar"/>
     <w:uiPriority w:val="99"/>
     <w:unhideWhenUsed/>
     <w:rsid w:val="00C0155D"/>
@@ -23943,17 +23900,17 @@
       <w:spacing w:after="0"/>
     </w:pPr>
   </w:style>
-  <w:style w:type="character" w:customStyle="1" w:styleId="VoettekstChar">
-    <w:name w:val="Voettekst Char"/>
-    <w:basedOn w:val="Standaardalinea-lettertype"/>
-    <w:link w:val="Voettekst"/>
+  <w:style w:type="character" w:customStyle="1" w:styleId="FooterChar">
+    <w:name w:val="Footer Char"/>
+    <w:basedOn w:val="DefaultParagraphFont"/>
+    <w:link w:val="Footer"/>
     <w:uiPriority w:val="99"/>
     <w:rsid w:val="00C0155D"/>
   </w:style>
-  <w:style w:type="paragraph" w:styleId="Ballontekst">
+  <w:style w:type="paragraph" w:styleId="BalloonText">
     <w:name w:val="Balloon Text"/>
-    <w:basedOn w:val="Standaard"/>
-    <w:link w:val="BallontekstChar"/>
+    <w:basedOn w:val="Normal"/>
+    <w:link w:val="BalloonTextChar"/>
     <w:semiHidden/>
     <w:unhideWhenUsed/>
     <w:rsid w:val="00C0155D"/>
@@ -23966,10 +23923,10 @@
       <w:szCs w:val="18"/>
     </w:rPr>
   </w:style>
-  <w:style w:type="character" w:customStyle="1" w:styleId="BallontekstChar">
-    <w:name w:val="Ballontekst Char"/>
-    <w:basedOn w:val="Standaardalinea-lettertype"/>
-    <w:link w:val="Ballontekst"/>
+  <w:style w:type="character" w:customStyle="1" w:styleId="BalloonTextChar">
+    <w:name w:val="Balloon Text Char"/>
+    <w:basedOn w:val="DefaultParagraphFont"/>
+    <w:link w:val="BalloonText"/>
     <w:semiHidden/>
     <w:rsid w:val="00C0155D"/>
     <w:rPr>
@@ -23978,9 +23935,9 @@
       <w:szCs w:val="18"/>
     </w:rPr>
   </w:style>
-  <w:style w:type="character" w:styleId="Verwijzingopmerking">
+  <w:style w:type="character" w:styleId="CommentReference">
     <w:name w:val="annotation reference"/>
-    <w:basedOn w:val="Standaardalinea-lettertype"/>
+    <w:basedOn w:val="DefaultParagraphFont"/>
     <w:semiHidden/>
     <w:unhideWhenUsed/>
     <w:rsid w:val="00C0155D"/>
@@ -23989,10 +23946,10 @@
       <w:szCs w:val="16"/>
     </w:rPr>
   </w:style>
-  <w:style w:type="paragraph" w:styleId="Tekstopmerking">
+  <w:style w:type="paragraph" w:styleId="CommentText">
     <w:name w:val="annotation text"/>
-    <w:basedOn w:val="Standaard"/>
-    <w:link w:val="TekstopmerkingChar"/>
+    <w:basedOn w:val="Normal"/>
+    <w:link w:val="CommentTextChar"/>
     <w:semiHidden/>
     <w:unhideWhenUsed/>
     <w:rsid w:val="00C0155D"/>
@@ -24001,10 +23958,10 @@
       <w:szCs w:val="20"/>
     </w:rPr>
   </w:style>
-  <w:style w:type="character" w:customStyle="1" w:styleId="TekstopmerkingChar">
-    <w:name w:val="Tekst opmerking Char"/>
-    <w:basedOn w:val="Standaardalinea-lettertype"/>
-    <w:link w:val="Tekstopmerking"/>
+  <w:style w:type="character" w:customStyle="1" w:styleId="CommentTextChar">
+    <w:name w:val="Comment Text Char"/>
+    <w:basedOn w:val="DefaultParagraphFont"/>
+    <w:link w:val="CommentText"/>
     <w:semiHidden/>
     <w:rsid w:val="00C0155D"/>
     <w:rPr>
@@ -24012,11 +23969,11 @@
       <w:szCs w:val="20"/>
     </w:rPr>
   </w:style>
-  <w:style w:type="paragraph" w:styleId="Onderwerpvanopmerking">
+  <w:style w:type="paragraph" w:styleId="CommentSubject">
     <w:name w:val="annotation subject"/>
-    <w:basedOn w:val="Tekstopmerking"/>
-    <w:next w:val="Tekstopmerking"/>
-    <w:link w:val="OnderwerpvanopmerkingChar"/>
+    <w:basedOn w:val="CommentText"/>
+    <w:next w:val="CommentText"/>
+    <w:link w:val="CommentSubjectChar"/>
     <w:semiHidden/>
     <w:unhideWhenUsed/>
     <w:rsid w:val="00C0155D"/>
@@ -24025,10 +23982,10 @@
       <w:bCs/>
     </w:rPr>
   </w:style>
-  <w:style w:type="character" w:customStyle="1" w:styleId="OnderwerpvanopmerkingChar">
-    <w:name w:val="Onderwerp van opmerking Char"/>
-    <w:basedOn w:val="TekstopmerkingChar"/>
-    <w:link w:val="Onderwerpvanopmerking"/>
+  <w:style w:type="character" w:customStyle="1" w:styleId="CommentSubjectChar">
+    <w:name w:val="Comment Subject Char"/>
+    <w:basedOn w:val="CommentTextChar"/>
+    <w:link w:val="CommentSubject"/>
     <w:semiHidden/>
     <w:rsid w:val="00C0155D"/>
     <w:rPr>
@@ -24038,10 +23995,10 @@
       <w:szCs w:val="20"/>
     </w:rPr>
   </w:style>
-  <w:style w:type="character" w:customStyle="1" w:styleId="TitelChar">
-    <w:name w:val="Titel Char"/>
-    <w:basedOn w:val="Standaardalinea-lettertype"/>
-    <w:link w:val="Titel"/>
+  <w:style w:type="character" w:customStyle="1" w:styleId="TitleChar">
+    <w:name w:val="Title Char"/>
+    <w:basedOn w:val="DefaultParagraphFont"/>
+    <w:link w:val="Title"/>
     <w:uiPriority w:val="10"/>
     <w:rsid w:val="005075E3"/>
     <w:rPr>
@@ -24379,7 +24336,7 @@
 </file>
 
 <file path=customXml/itemProps1.xml><?xml version="1.0" encoding="utf-8"?>
-<ds:datastoreItem xmlns:ds="http://schemas.openxmlformats.org/officeDocument/2006/customXml" ds:itemID="{0DF46027-6F03-45FE-9716-00628EA555AC}">
+<ds:datastoreItem xmlns:ds="http://schemas.openxmlformats.org/officeDocument/2006/customXml" ds:itemID="{E50F5EA0-74C8-7440-B584-2D4376D33889}">
   <ds:schemaRefs>
     <ds:schemaRef ds:uri="http://schemas.openxmlformats.org/officeDocument/2006/bibliography"/>
   </ds:schemaRefs>

</xml_diff>